<commit_message>
Added Example for Uploading to Wecode
</commit_message>
<xml_diff>
--- a/Wecode_GotTalent/Toan/LuaDau/LuaDau.docx
+++ b/Wecode_GotTalent/Toan/LuaDau/LuaDau.docx
@@ -132,7 +132,25 @@
           <w:sz w:val="26"/>
           <w:szCs w:val="26"/>
         </w:rPr>
-        <w:t>i n. Nam phải chia số đậu này thành hai đống</w:t>
+        <w:t xml:space="preserve">i n. Nam phải </w:t>
+      </w:r>
+      <w:r>
+        <w:rPr>
+          <w:rFonts w:ascii="Times New Roman" w:hAnsi="Times New Roman" w:cs="Times New Roman"/>
+          <w:sz w:val="26"/>
+          <w:szCs w:val="26"/>
+        </w:rPr>
+        <w:t>lựa</w:t>
+      </w:r>
+      <w:bookmarkStart w:id="0" w:name="_GoBack"/>
+      <w:bookmarkEnd w:id="0"/>
+      <w:r>
+        <w:rPr>
+          <w:rFonts w:ascii="Times New Roman" w:hAnsi="Times New Roman" w:cs="Times New Roman"/>
+          <w:sz w:val="26"/>
+          <w:szCs w:val="26"/>
+        </w:rPr>
+        <w:t xml:space="preserve"> số đậu này thành hai đống</w:t>
       </w:r>
       <w:r>
         <w:rPr>
@@ -173,23 +191,39 @@
           <w:sz w:val="26"/>
           <w:szCs w:val="26"/>
         </w:rPr>
-        <w:t>Gọi S1 là tổng của các số trên hạt đậu của đống thứ nhấ</w:t>
-      </w:r>
-      <w:r>
-        <w:rPr>
-          <w:rFonts w:ascii="Times New Roman" w:hAnsi="Times New Roman" w:cs="Times New Roman"/>
-          <w:sz w:val="26"/>
-          <w:szCs w:val="26"/>
-        </w:rPr>
-        <w:t xml:space="preserve">t, </w:t>
-      </w:r>
-      <w:r>
-        <w:rPr>
-          <w:rFonts w:ascii="Times New Roman" w:hAnsi="Times New Roman" w:cs="Times New Roman"/>
-          <w:sz w:val="26"/>
-          <w:szCs w:val="26"/>
-        </w:rPr>
-        <w:t>S2 là tổng của các số trên hạt đậu của đống thứ hai</w:t>
+        <w:t xml:space="preserve">Gọi S1 là tổng của các số trên hạt đậu của đống </w:t>
+      </w:r>
+      <w:r>
+        <w:rPr>
+          <w:rFonts w:ascii="Times New Roman" w:hAnsi="Times New Roman" w:cs="Times New Roman"/>
+          <w:sz w:val="26"/>
+          <w:szCs w:val="26"/>
+        </w:rPr>
+        <w:t>được lựa ra</w:t>
+      </w:r>
+      <w:r>
+        <w:rPr>
+          <w:rFonts w:ascii="Times New Roman" w:hAnsi="Times New Roman" w:cs="Times New Roman"/>
+          <w:sz w:val="26"/>
+          <w:szCs w:val="26"/>
+        </w:rPr>
+        <w:t xml:space="preserve">, </w:t>
+      </w:r>
+      <w:r>
+        <w:rPr>
+          <w:rFonts w:ascii="Times New Roman" w:hAnsi="Times New Roman" w:cs="Times New Roman"/>
+          <w:sz w:val="26"/>
+          <w:szCs w:val="26"/>
+        </w:rPr>
+        <w:t xml:space="preserve">S2 là tổng của các số trên hạt đậu của đống </w:t>
+      </w:r>
+      <w:r>
+        <w:rPr>
+          <w:rFonts w:ascii="Times New Roman" w:hAnsi="Times New Roman" w:cs="Times New Roman"/>
+          <w:sz w:val="26"/>
+          <w:szCs w:val="26"/>
+        </w:rPr>
+        <w:t>còn lại sau khi lựa</w:t>
       </w:r>
       <w:r>
         <w:rPr>
@@ -1225,8 +1259,6 @@
         </w:rPr>
         <w:t xml:space="preserve"> </w:t>
       </w:r>
-      <w:bookmarkStart w:id="0" w:name="_GoBack"/>
-      <w:bookmarkEnd w:id="0"/>
     </w:p>
     <w:sectPr>
       <w:pgSz w:w="12240" w:h="15840"/>

</xml_diff>